<commit_message>
Lecture and lab notes
</commit_message>
<xml_diff>
--- a/week_3/lecture/Guswiler_lecture_assignment_2.docx
+++ b/week_3/lecture/Guswiler_lecture_assignment_2.docx
@@ -36,7 +36,15 @@
         <w:t>et al</w:t>
       </w:r>
       <w:r>
-        <w:t xml:space="preserve">. dichotomous definition of habitat suitability compare and contrast with classical definitions of habitat? Do not consider the Northrup </w:t>
+        <w:t xml:space="preserve">. dichotomous definition of habitat suitability </w:t>
+      </w:r>
+      <w:proofErr w:type="gramStart"/>
+      <w:r>
+        <w:t>compare and contrast</w:t>
+      </w:r>
+      <w:proofErr w:type="gramEnd"/>
+      <w:r>
+        <w:t xml:space="preserve"> with classical definitions of habitat? Do not consider the Northrup </w:t>
       </w:r>
       <w:r>
         <w:rPr>
@@ -178,7 +186,15 @@
         <w:t>This definition</w:t>
       </w:r>
       <w:r>
-        <w:t xml:space="preserve"> differs from habitat suitability, as the latter depends on whether or not </w:t>
+        <w:t xml:space="preserve"> differs from habitat suitability, as the latter depends on </w:t>
+      </w:r>
+      <w:proofErr w:type="gramStart"/>
+      <w:r>
+        <w:t>whether or not</w:t>
+      </w:r>
+      <w:proofErr w:type="gramEnd"/>
+      <w:r>
+        <w:t xml:space="preserve"> </w:t>
       </w:r>
       <w:r>
         <w:t>λ</w:t>
@@ -257,7 +273,15 @@
         <w:t xml:space="preserve"> In the case of studies that would benefit from long-term data collection to reduce the “noise” and observe long-term trends, a snapshot </w:t>
       </w:r>
       <w:r>
-        <w:t>is still informative and beneficial for our insight into the observed system. Reporting on trends with a shorter study is still justified, but should acknowledge the temporal limitations and potential causes of variation.</w:t>
+        <w:t xml:space="preserve">is still informative and beneficial for our insight into the observed system. Reporting on trends with a shorter study is still </w:t>
+      </w:r>
+      <w:proofErr w:type="gramStart"/>
+      <w:r>
+        <w:t>justified, but</w:t>
+      </w:r>
+      <w:proofErr w:type="gramEnd"/>
+      <w:r>
+        <w:t xml:space="preserve"> should acknowledge the temporal limitations and potential causes of variation.</w:t>
       </w:r>
     </w:p>
     <w:sectPr>

</xml_diff>